<commit_message>
Cleaned Dataset with derived values
</commit_message>
<xml_diff>
--- a/checkpoints/Template_1.docx
+++ b/checkpoints/Template_1.docx
@@ -157,7 +157,7 @@
                 </mc:Choice>
                 <mc:Fallback>
                   <w:pict>
-                    <v:group w14:anchorId="2EE18646" id="Group 3" o:spid="_x0000_s1026" style="width:158.95pt;height:102.3pt;mso-position-horizontal-relative:char;mso-position-vertical-relative:line" coordorigin="3450" coordsize="20185,12992" o:gfxdata="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">
+                    <v:group w14:anchorId="2EE18646" id="Group 3" o:spid="_x0000_s1026" style="width:158.95pt;height:102.3pt;mso-position-horizontal-relative:char;mso-position-vertical-relative:line" coordorigin="3450" coordsize="20185,12992" o:gfxdata="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">
                       <v:shapetype id="_x0000_t75" coordsize="21600,21600" o:spt="75" o:preferrelative="t" path="m@4@5l@4@11@9@11@9@5xe" filled="f" stroked="f">
                         <v:stroke joinstyle="miter"/>
                         <v:formulas>
@@ -177,14 +177,14 @@
                         <v:path o:extrusionok="f" gradientshapeok="t" o:connecttype="rect"/>
                         <o:lock v:ext="edit" aspectratio="t"/>
                       </v:shapetype>
-                      <v:shape id="Picture 1" o:spid="_x0000_s1027" type="#_x0000_t75" style="position:absolute;left:3450;width:20186;height:12130;visibility:visible;mso-wrap-style:square" o:gfxdata="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">
+                      <v:shape id="Picture 1" o:spid="_x0000_s1027" type="#_x0000_t75" style="position:absolute;left:3450;width:20186;height:12130;visibility:visible;mso-wrap-style:square" o:gfxdata="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">
                         <v:imagedata r:id="rId7" o:title="" croptop="2772f" cropbottom="7678f" cropleft="7693f" cropright="7835f"/>
                       </v:shape>
                       <v:shapetype id="_x0000_t202" coordsize="21600,21600" o:spt="202" path="m,l,21600r21600,l21600,xe">
                         <v:stroke joinstyle="miter"/>
                         <v:path gradientshapeok="t" o:connecttype="rect"/>
                       </v:shapetype>
-                      <v:shape id="Text Box 2" o:spid="_x0000_s1028" type="#_x0000_t202" style="position:absolute;left:6901;top:9487;width:13197;height:3505;visibility:visible;mso-wrap-style:square;v-text-anchor:top" o:gfxdata="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" filled="f" stroked="f" strokeweight=".5pt">
+                      <v:shape id="Text Box 2" o:spid="_x0000_s1028" type="#_x0000_t202" style="position:absolute;left:6901;top:9487;width:13197;height:3505;visibility:visible;mso-wrap-style:square;v-text-anchor:top" o:gfxdata="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" filled="f" stroked="f" strokeweight=".5pt">
                         <v:textbox>
                           <w:txbxContent>
                             <w:p>
@@ -547,6 +547,8 @@
           <w:lang w:val="en-CH"/>
         </w:rPr>
       </w:pPr>
+      <w:bookmarkStart w:id="0" w:name="OLE_LINK1"/>
+      <w:bookmarkStart w:id="1" w:name="OLE_LINK2"/>
       <w:r>
         <w:rPr>
           <w:b/>
@@ -601,7 +603,23 @@
           <w:iCs/>
           <w:lang w:val="en-CH"/>
         </w:rPr>
-        <w:t>How many Netflix-produced movies and TV shows are released each year, and what trends are evident in their production volume and reception?</w:t>
+        <w:t>How man</w:t>
+      </w:r>
+      <w:r>
+        <w:rPr>
+          <w:i/>
+          <w:iCs/>
+          <w:lang w:val="en-CH"/>
+        </w:rPr>
+        <w:t>y</w:t>
+      </w:r>
+      <w:r>
+        <w:rPr>
+          <w:i/>
+          <w:iCs/>
+          <w:lang w:val="en-CH"/>
+        </w:rPr>
+        <w:t xml:space="preserve"> movies and TV shows are released each year, and what trends are evident in their production volume and reception?</w:t>
       </w:r>
     </w:p>
     <w:p>
@@ -621,7 +639,7 @@
           <w:bCs/>
           <w:lang w:val="en-CH"/>
         </w:rPr>
-        <w:t>Release Year vs. Rating Category</w:t>
+        <w:t>Trends in Content Addition Over Time</w:t>
       </w:r>
       <w:r>
         <w:rPr>
@@ -635,7 +653,7 @@
           <w:iCs/>
           <w:lang w:val="en-CH"/>
         </w:rPr>
-        <w:t>Is there a relationship between the release year of content and its rating category on Netflix? Are newer productions skewed towards certain ratings?</w:t>
+        <w:t>What are the trends in the number of movies and TV shows added to Netflix over time? Are there periods of significant increase or decrease, and what might be the reasons behind them?</w:t>
       </w:r>
     </w:p>
     <w:p>
@@ -655,7 +673,7 @@
           <w:bCs/>
           <w:lang w:val="en-CH"/>
         </w:rPr>
-        <w:t>Evolution of Average Content Ratings</w:t>
+        <w:t>Ratio of Movies to TV Shows Over Time</w:t>
       </w:r>
       <w:r>
         <w:rPr>
@@ -669,7 +687,7 @@
           <w:iCs/>
           <w:lang w:val="en-CH"/>
         </w:rPr>
-        <w:t>How has the average rating (both user ratings and content ratings like PG, R, etc.) of content evolved year by year on Netflix?</w:t>
+        <w:t>How does the ratio of movies to TV shows change over time? Does this ratio correlate with shifts in viewer preferences or strategic decisions by Netflix?</w:t>
       </w:r>
     </w:p>
     <w:p>
@@ -689,7 +707,7 @@
           <w:bCs/>
           <w:lang w:val="en-CH"/>
         </w:rPr>
-        <w:t>Proportion of Movies vs. TV Shows</w:t>
+        <w:t>Evolution of Country Contributions</w:t>
       </w:r>
       <w:r>
         <w:rPr>
@@ -703,212 +721,43 @@
           <w:iCs/>
           <w:lang w:val="en-CH"/>
         </w:rPr>
-        <w:t>How has the proportion of movies versus TV shows added to Netflix changed from 2008 to 2021? What factors might be influencing these changes?</w:t>
+        <w:t>Which countries have contributed the most content to Netflix over the years, and how has this trend changed? What does this indicate about Netflix's global expansion and content acquisition strategies?</w:t>
+      </w:r>
+    </w:p>
+    <w:bookmarkEnd w:id="0"/>
+    <w:bookmarkEnd w:id="1"/>
+    <w:p/>
+    <w:p>
+      <w:pPr>
+        <w:pStyle w:val="Heading1"/>
+        <w:rPr>
+          <w:lang w:val="en-US"/>
+        </w:rPr>
+      </w:pPr>
+      <w:r>
+        <w:rPr>
+          <w:lang w:val="en-US"/>
+        </w:rPr>
+        <w:t>Data</w:t>
       </w:r>
     </w:p>
     <w:p>
       <w:pPr>
-        <w:pStyle w:val="ListParagraph"/>
-        <w:numPr>
-          <w:ilvl w:val="0"/>
-          <w:numId w:val="4"/>
-        </w:numPr>
-        <w:rPr>
-          <w:lang w:val="en-CH"/>
-        </w:rPr>
-      </w:pPr>
-      <w:r>
-        <w:rPr>
-          <w:b/>
-          <w:bCs/>
-          <w:lang w:val="en-CH"/>
-        </w:rPr>
-        <w:t>Country Contributions and Predominant Genres</w:t>
-      </w:r>
-      <w:r>
-        <w:rPr>
-          <w:lang w:val="en-CH"/>
-        </w:rPr>
-        <w:t xml:space="preserve">: </w:t>
-      </w:r>
-      <w:r>
-        <w:rPr>
-          <w:i/>
-          <w:iCs/>
-          <w:lang w:val="en-CH"/>
-        </w:rPr>
-        <w:t>Which countries contribute the most content to Netflix, and what are the predominant genres produced by these countries? How does this reflect global content trends and Netflix's localization strategies?</w:t>
-      </w:r>
+        <w:rPr>
+          <w:lang w:val="en-US"/>
+        </w:rPr>
+      </w:pPr>
     </w:p>
     <w:p>
       <w:pPr>
-        <w:pStyle w:val="ListParagraph"/>
-        <w:numPr>
-          <w:ilvl w:val="0"/>
-          <w:numId w:val="4"/>
-        </w:numPr>
-        <w:rPr>
-          <w:lang w:val="en-CH"/>
-        </w:rPr>
-      </w:pPr>
-      <w:r>
-        <w:rPr>
-          <w:b/>
-          <w:bCs/>
-          <w:lang w:val="en-CH"/>
-        </w:rPr>
-        <w:t>Top Directors and Their Genres</w:t>
-      </w:r>
-      <w:r>
-        <w:rPr>
-          <w:lang w:val="en-CH"/>
-        </w:rPr>
-        <w:t xml:space="preserve">: </w:t>
-      </w:r>
-      <w:r>
-        <w:rPr>
-          <w:i/>
-          <w:iCs/>
-          <w:lang w:val="en-CH"/>
-        </w:rPr>
-        <w:t>Who are the top directors with the most content on Netflix, and what genres do they predominantly work in? How have these directors influenced Netflix's content library?</w:t>
-      </w:r>
-    </w:p>
-    <w:p>
-      <w:pPr>
-        <w:pStyle w:val="ListParagraph"/>
-        <w:numPr>
-          <w:ilvl w:val="0"/>
-          <w:numId w:val="4"/>
-        </w:numPr>
-        <w:rPr>
-          <w:lang w:val="en-CH"/>
-        </w:rPr>
-      </w:pPr>
-      <w:r>
-        <w:rPr>
-          <w:b/>
-          <w:bCs/>
-          <w:lang w:val="en-CH"/>
-        </w:rPr>
-        <w:t>Trends in Content Addition Over Time</w:t>
-      </w:r>
-      <w:r>
-        <w:rPr>
-          <w:lang w:val="en-CH"/>
-        </w:rPr>
-        <w:t xml:space="preserve">: </w:t>
-      </w:r>
-      <w:r>
-        <w:rPr>
-          <w:i/>
-          <w:iCs/>
-          <w:lang w:val="en-CH"/>
-        </w:rPr>
-        <w:t>What are the trends in the number of movies and TV shows added to Netflix over time? Are there periods of significant increase or decrease, and what might be the reasons behind them?</w:t>
-      </w:r>
-    </w:p>
-    <w:p>
-      <w:pPr>
-        <w:pStyle w:val="ListParagraph"/>
-        <w:numPr>
-          <w:ilvl w:val="0"/>
-          <w:numId w:val="4"/>
-        </w:numPr>
-        <w:rPr>
-          <w:lang w:val="en-CH"/>
-        </w:rPr>
-      </w:pPr>
-      <w:r>
-        <w:rPr>
-          <w:b/>
-          <w:bCs/>
-          <w:lang w:val="en-CH"/>
-        </w:rPr>
-        <w:t>Ratio of Movies to TV Shows Over Time</w:t>
-      </w:r>
-      <w:r>
-        <w:rPr>
-          <w:lang w:val="en-CH"/>
-        </w:rPr>
-        <w:t xml:space="preserve">: </w:t>
-      </w:r>
-      <w:r>
-        <w:rPr>
-          <w:i/>
-          <w:iCs/>
-          <w:lang w:val="en-CH"/>
-        </w:rPr>
-        <w:t>How does the ratio of movies to TV shows change over time? Does this ratio correlate with shifts in viewer preferences or strategic decisions by Netflix?</w:t>
-      </w:r>
-    </w:p>
-    <w:p>
-      <w:pPr>
-        <w:pStyle w:val="ListParagraph"/>
-        <w:numPr>
-          <w:ilvl w:val="0"/>
-          <w:numId w:val="4"/>
-        </w:numPr>
-        <w:rPr>
-          <w:lang w:val="en-CH"/>
-        </w:rPr>
-      </w:pPr>
-      <w:r>
-        <w:rPr>
-          <w:b/>
-          <w:bCs/>
-          <w:lang w:val="en-CH"/>
-        </w:rPr>
-        <w:t>Evolution of Country Contributions</w:t>
-      </w:r>
-      <w:r>
-        <w:rPr>
-          <w:lang w:val="en-CH"/>
-        </w:rPr>
-        <w:t xml:space="preserve">: </w:t>
-      </w:r>
-      <w:r>
-        <w:rPr>
-          <w:i/>
-          <w:iCs/>
-          <w:lang w:val="en-CH"/>
-        </w:rPr>
-        <w:t>Which countries have contributed the most content to Netflix over the years, and how has this trend changed? What does this indicate about Netflix's global expansion and content acquisition strategies?</w:t>
-      </w:r>
-    </w:p>
-    <w:p/>
-    <w:p>
-      <w:pPr>
-        <w:pStyle w:val="Heading1"/>
-        <w:rPr>
-          <w:lang w:val="en-US"/>
-        </w:rPr>
-      </w:pPr>
-      <w:r>
-        <w:rPr>
-          <w:lang w:val="en-US"/>
-        </w:rPr>
-        <w:t>Data</w:t>
-      </w:r>
-    </w:p>
-    <w:p>
-      <w:pPr>
-        <w:rPr>
-          <w:lang w:val="en-US"/>
-        </w:rPr>
-      </w:pPr>
-    </w:p>
-    <w:p>
-      <w:pPr>
-        <w:rPr>
-          <w:lang w:val="en-US"/>
-        </w:rPr>
-      </w:pPr>
-      <w:r>
-        <w:rPr>
-          <w:lang w:val="en-US"/>
-        </w:rPr>
-        <w:lastRenderedPageBreak/>
+        <w:rPr>
+          <w:lang w:val="en-US"/>
+        </w:rPr>
+      </w:pPr>
+      <w:r>
+        <w:rPr>
+          <w:lang w:val="en-US"/>
+        </w:rPr>
         <w:t xml:space="preserve">We decided to choose </w:t>
       </w:r>
       <w:hyperlink r:id="rId8" w:history="1">
@@ -919,25 +768,7 @@
             <w:iCs/>
             <w:lang w:val="en-US"/>
           </w:rPr>
-          <w:t>“</w:t>
-        </w:r>
-        <w:r>
-          <w:rPr>
-            <w:rStyle w:val="Hyperlink"/>
-            <w:i/>
-            <w:iCs/>
-            <w:lang w:val="en-US"/>
-          </w:rPr>
-          <w:t>Latest Netflix data with 26+ joined attributes</w:t>
-        </w:r>
-        <w:r>
-          <w:rPr>
-            <w:rStyle w:val="Hyperlink"/>
-            <w:i/>
-            <w:iCs/>
-            <w:lang w:val="en-US"/>
-          </w:rPr>
-          <w:t>”</w:t>
+          <w:t>“Latest Netflix data with 26+ joined attributes”</w:t>
         </w:r>
       </w:hyperlink>
       <w:r>
@@ -1427,6 +1258,7 @@
       </w:pPr>
       <w:proofErr w:type="spellStart"/>
       <w:r>
+        <w:lastRenderedPageBreak/>
         <w:t>Selected</w:t>
       </w:r>
       <w:proofErr w:type="spellEnd"/>
@@ -2924,632 +2756,431 @@
     </w:p>
     <w:p>
       <w:pPr>
-        <w:pStyle w:val="Heading1"/>
-        <w:spacing w:before="0"/>
-        <w:rPr>
-          <w:rFonts w:asciiTheme="minorHAnsi" w:eastAsiaTheme="minorHAnsi" w:hAnsiTheme="minorHAnsi" w:cstheme="minorBidi"/>
-          <w:color w:val="auto"/>
-          <w:sz w:val="22"/>
-          <w:szCs w:val="22"/>
-          <w:lang w:val="en-US"/>
-        </w:rPr>
-      </w:pPr>
-      <w:r>
-        <w:rPr>
-          <w:rFonts w:asciiTheme="minorHAnsi" w:eastAsiaTheme="minorHAnsi" w:hAnsiTheme="minorHAnsi" w:cstheme="minorBidi"/>
-          <w:color w:val="auto"/>
-          <w:sz w:val="22"/>
-          <w:szCs w:val="22"/>
-          <w:highlight w:val="yellow"/>
-          <w:lang w:val="en-US"/>
-        </w:rPr>
-        <w:t xml:space="preserve">Lorem ipsum dolor sit </w:t>
-      </w:r>
-      <w:proofErr w:type="spellStart"/>
-      <w:r>
-        <w:rPr>
-          <w:rFonts w:asciiTheme="minorHAnsi" w:eastAsiaTheme="minorHAnsi" w:hAnsiTheme="minorHAnsi" w:cstheme="minorBidi"/>
-          <w:color w:val="auto"/>
-          <w:sz w:val="22"/>
-          <w:szCs w:val="22"/>
-          <w:highlight w:val="yellow"/>
-          <w:lang w:val="en-US"/>
-        </w:rPr>
-        <w:t>amet</w:t>
-      </w:r>
-      <w:proofErr w:type="spellEnd"/>
-      <w:r>
-        <w:rPr>
-          <w:rFonts w:asciiTheme="minorHAnsi" w:eastAsiaTheme="minorHAnsi" w:hAnsiTheme="minorHAnsi" w:cstheme="minorBidi"/>
-          <w:color w:val="auto"/>
-          <w:sz w:val="22"/>
-          <w:szCs w:val="22"/>
-          <w:highlight w:val="yellow"/>
-          <w:lang w:val="en-US"/>
-        </w:rPr>
-        <w:t xml:space="preserve">, </w:t>
-      </w:r>
-      <w:proofErr w:type="spellStart"/>
-      <w:r>
-        <w:rPr>
-          <w:rFonts w:asciiTheme="minorHAnsi" w:eastAsiaTheme="minorHAnsi" w:hAnsiTheme="minorHAnsi" w:cstheme="minorBidi"/>
-          <w:color w:val="auto"/>
-          <w:sz w:val="22"/>
-          <w:szCs w:val="22"/>
-          <w:highlight w:val="yellow"/>
-          <w:lang w:val="en-US"/>
-        </w:rPr>
-        <w:t>consectetur</w:t>
-      </w:r>
-      <w:proofErr w:type="spellEnd"/>
-      <w:r>
-        <w:rPr>
-          <w:rFonts w:asciiTheme="minorHAnsi" w:eastAsiaTheme="minorHAnsi" w:hAnsiTheme="minorHAnsi" w:cstheme="minorBidi"/>
-          <w:color w:val="auto"/>
-          <w:sz w:val="22"/>
-          <w:szCs w:val="22"/>
-          <w:highlight w:val="yellow"/>
-          <w:lang w:val="en-US"/>
-        </w:rPr>
-        <w:t xml:space="preserve"> </w:t>
-      </w:r>
-      <w:proofErr w:type="spellStart"/>
-      <w:r>
-        <w:rPr>
-          <w:rFonts w:asciiTheme="minorHAnsi" w:eastAsiaTheme="minorHAnsi" w:hAnsiTheme="minorHAnsi" w:cstheme="minorBidi"/>
-          <w:color w:val="auto"/>
-          <w:sz w:val="22"/>
-          <w:szCs w:val="22"/>
-          <w:highlight w:val="yellow"/>
-          <w:lang w:val="en-US"/>
-        </w:rPr>
-        <w:t>adipiscing</w:t>
-      </w:r>
-      <w:proofErr w:type="spellEnd"/>
-      <w:r>
-        <w:rPr>
-          <w:rFonts w:asciiTheme="minorHAnsi" w:eastAsiaTheme="minorHAnsi" w:hAnsiTheme="minorHAnsi" w:cstheme="minorBidi"/>
-          <w:color w:val="auto"/>
-          <w:sz w:val="22"/>
-          <w:szCs w:val="22"/>
-          <w:highlight w:val="yellow"/>
-          <w:lang w:val="en-US"/>
-        </w:rPr>
-        <w:t xml:space="preserve"> </w:t>
-      </w:r>
-      <w:proofErr w:type="spellStart"/>
-      <w:r>
-        <w:rPr>
-          <w:rFonts w:asciiTheme="minorHAnsi" w:eastAsiaTheme="minorHAnsi" w:hAnsiTheme="minorHAnsi" w:cstheme="minorBidi"/>
-          <w:color w:val="auto"/>
-          <w:sz w:val="22"/>
-          <w:szCs w:val="22"/>
-          <w:highlight w:val="yellow"/>
-          <w:lang w:val="en-US"/>
-        </w:rPr>
-        <w:t>elit</w:t>
-      </w:r>
-      <w:proofErr w:type="spellEnd"/>
-      <w:r>
-        <w:rPr>
-          <w:rFonts w:asciiTheme="minorHAnsi" w:eastAsiaTheme="minorHAnsi" w:hAnsiTheme="minorHAnsi" w:cstheme="minorBidi"/>
-          <w:color w:val="auto"/>
-          <w:sz w:val="22"/>
-          <w:szCs w:val="22"/>
-          <w:highlight w:val="yellow"/>
-          <w:lang w:val="en-US"/>
-        </w:rPr>
-        <w:t xml:space="preserve">. </w:t>
-      </w:r>
-      <w:r>
-        <w:rPr>
-          <w:rFonts w:asciiTheme="minorHAnsi" w:eastAsiaTheme="minorHAnsi" w:hAnsiTheme="minorHAnsi" w:cstheme="minorBidi"/>
-          <w:color w:val="auto"/>
-          <w:sz w:val="22"/>
-          <w:szCs w:val="22"/>
-          <w:highlight w:val="yellow"/>
-        </w:rPr>
-        <w:t xml:space="preserve">Mauris quis tellus bibendum, aliquam mi et, fermentum neque. </w:t>
-      </w:r>
-      <w:proofErr w:type="spellStart"/>
-      <w:r>
-        <w:rPr>
-          <w:rFonts w:asciiTheme="minorHAnsi" w:eastAsiaTheme="minorHAnsi" w:hAnsiTheme="minorHAnsi" w:cstheme="minorBidi"/>
-          <w:color w:val="auto"/>
-          <w:sz w:val="22"/>
-          <w:szCs w:val="22"/>
-          <w:highlight w:val="yellow"/>
-        </w:rPr>
-        <w:t>Sed</w:t>
-      </w:r>
-      <w:proofErr w:type="spellEnd"/>
-      <w:r>
-        <w:rPr>
-          <w:rFonts w:asciiTheme="minorHAnsi" w:eastAsiaTheme="minorHAnsi" w:hAnsiTheme="minorHAnsi" w:cstheme="minorBidi"/>
-          <w:color w:val="auto"/>
-          <w:sz w:val="22"/>
-          <w:szCs w:val="22"/>
-          <w:highlight w:val="yellow"/>
-        </w:rPr>
-        <w:t xml:space="preserve"> </w:t>
-      </w:r>
-      <w:proofErr w:type="spellStart"/>
-      <w:r>
-        <w:rPr>
-          <w:rFonts w:asciiTheme="minorHAnsi" w:eastAsiaTheme="minorHAnsi" w:hAnsiTheme="minorHAnsi" w:cstheme="minorBidi"/>
-          <w:color w:val="auto"/>
-          <w:sz w:val="22"/>
-          <w:szCs w:val="22"/>
-          <w:highlight w:val="yellow"/>
-        </w:rPr>
-        <w:t>et</w:t>
-      </w:r>
-      <w:proofErr w:type="spellEnd"/>
-      <w:r>
-        <w:rPr>
-          <w:rFonts w:asciiTheme="minorHAnsi" w:eastAsiaTheme="minorHAnsi" w:hAnsiTheme="minorHAnsi" w:cstheme="minorBidi"/>
-          <w:color w:val="auto"/>
-          <w:sz w:val="22"/>
-          <w:szCs w:val="22"/>
-          <w:highlight w:val="yellow"/>
-        </w:rPr>
-        <w:t xml:space="preserve"> </w:t>
-      </w:r>
-      <w:proofErr w:type="spellStart"/>
-      <w:r>
-        <w:rPr>
-          <w:rFonts w:asciiTheme="minorHAnsi" w:eastAsiaTheme="minorHAnsi" w:hAnsiTheme="minorHAnsi" w:cstheme="minorBidi"/>
-          <w:color w:val="auto"/>
-          <w:sz w:val="22"/>
-          <w:szCs w:val="22"/>
-          <w:highlight w:val="yellow"/>
-        </w:rPr>
-        <w:t>lectus</w:t>
-      </w:r>
-      <w:proofErr w:type="spellEnd"/>
-      <w:r>
-        <w:rPr>
-          <w:rFonts w:asciiTheme="minorHAnsi" w:eastAsiaTheme="minorHAnsi" w:hAnsiTheme="minorHAnsi" w:cstheme="minorBidi"/>
-          <w:color w:val="auto"/>
-          <w:sz w:val="22"/>
-          <w:szCs w:val="22"/>
-          <w:highlight w:val="yellow"/>
-        </w:rPr>
-        <w:t xml:space="preserve"> </w:t>
-      </w:r>
-      <w:proofErr w:type="spellStart"/>
-      <w:r>
-        <w:rPr>
-          <w:rFonts w:asciiTheme="minorHAnsi" w:eastAsiaTheme="minorHAnsi" w:hAnsiTheme="minorHAnsi" w:cstheme="minorBidi"/>
-          <w:color w:val="auto"/>
-          <w:sz w:val="22"/>
-          <w:szCs w:val="22"/>
-          <w:highlight w:val="yellow"/>
-        </w:rPr>
-        <w:t>at</w:t>
-      </w:r>
-      <w:proofErr w:type="spellEnd"/>
-      <w:r>
-        <w:rPr>
-          <w:rFonts w:asciiTheme="minorHAnsi" w:eastAsiaTheme="minorHAnsi" w:hAnsiTheme="minorHAnsi" w:cstheme="minorBidi"/>
-          <w:color w:val="auto"/>
-          <w:sz w:val="22"/>
-          <w:szCs w:val="22"/>
-          <w:highlight w:val="yellow"/>
-        </w:rPr>
-        <w:t xml:space="preserve"> purus </w:t>
-      </w:r>
-      <w:proofErr w:type="spellStart"/>
-      <w:r>
-        <w:rPr>
-          <w:rFonts w:asciiTheme="minorHAnsi" w:eastAsiaTheme="minorHAnsi" w:hAnsiTheme="minorHAnsi" w:cstheme="minorBidi"/>
-          <w:color w:val="auto"/>
-          <w:sz w:val="22"/>
-          <w:szCs w:val="22"/>
-          <w:highlight w:val="yellow"/>
-        </w:rPr>
-        <w:t>consequat</w:t>
-      </w:r>
-      <w:proofErr w:type="spellEnd"/>
-      <w:r>
-        <w:rPr>
-          <w:rFonts w:asciiTheme="minorHAnsi" w:eastAsiaTheme="minorHAnsi" w:hAnsiTheme="minorHAnsi" w:cstheme="minorBidi"/>
-          <w:color w:val="auto"/>
-          <w:sz w:val="22"/>
-          <w:szCs w:val="22"/>
-          <w:highlight w:val="yellow"/>
-        </w:rPr>
-        <w:t xml:space="preserve"> </w:t>
-      </w:r>
-      <w:proofErr w:type="spellStart"/>
-      <w:r>
-        <w:rPr>
-          <w:rFonts w:asciiTheme="minorHAnsi" w:eastAsiaTheme="minorHAnsi" w:hAnsiTheme="minorHAnsi" w:cstheme="minorBidi"/>
-          <w:color w:val="auto"/>
-          <w:sz w:val="22"/>
-          <w:szCs w:val="22"/>
-          <w:highlight w:val="yellow"/>
-        </w:rPr>
-        <w:t>accumsan</w:t>
-      </w:r>
-      <w:proofErr w:type="spellEnd"/>
-      <w:r>
-        <w:rPr>
-          <w:rFonts w:asciiTheme="minorHAnsi" w:eastAsiaTheme="minorHAnsi" w:hAnsiTheme="minorHAnsi" w:cstheme="minorBidi"/>
-          <w:color w:val="auto"/>
-          <w:sz w:val="22"/>
-          <w:szCs w:val="22"/>
-          <w:highlight w:val="yellow"/>
-        </w:rPr>
-        <w:t xml:space="preserve"> </w:t>
-      </w:r>
-      <w:proofErr w:type="spellStart"/>
-      <w:r>
-        <w:rPr>
-          <w:rFonts w:asciiTheme="minorHAnsi" w:eastAsiaTheme="minorHAnsi" w:hAnsiTheme="minorHAnsi" w:cstheme="minorBidi"/>
-          <w:color w:val="auto"/>
-          <w:sz w:val="22"/>
-          <w:szCs w:val="22"/>
-          <w:highlight w:val="yellow"/>
-        </w:rPr>
-        <w:t>eget</w:t>
-      </w:r>
-      <w:proofErr w:type="spellEnd"/>
-      <w:r>
-        <w:rPr>
-          <w:rFonts w:asciiTheme="minorHAnsi" w:eastAsiaTheme="minorHAnsi" w:hAnsiTheme="minorHAnsi" w:cstheme="minorBidi"/>
-          <w:color w:val="auto"/>
-          <w:sz w:val="22"/>
-          <w:szCs w:val="22"/>
-          <w:highlight w:val="yellow"/>
-        </w:rPr>
-        <w:t xml:space="preserve"> </w:t>
-      </w:r>
-      <w:proofErr w:type="spellStart"/>
-      <w:r>
-        <w:rPr>
-          <w:rFonts w:asciiTheme="minorHAnsi" w:eastAsiaTheme="minorHAnsi" w:hAnsiTheme="minorHAnsi" w:cstheme="minorBidi"/>
-          <w:color w:val="auto"/>
-          <w:sz w:val="22"/>
-          <w:szCs w:val="22"/>
-          <w:highlight w:val="yellow"/>
-        </w:rPr>
-        <w:t>nec</w:t>
-      </w:r>
-      <w:proofErr w:type="spellEnd"/>
-      <w:r>
-        <w:rPr>
-          <w:rFonts w:asciiTheme="minorHAnsi" w:eastAsiaTheme="minorHAnsi" w:hAnsiTheme="minorHAnsi" w:cstheme="minorBidi"/>
-          <w:color w:val="auto"/>
-          <w:sz w:val="22"/>
-          <w:szCs w:val="22"/>
-          <w:highlight w:val="yellow"/>
-        </w:rPr>
-        <w:t xml:space="preserve"> </w:t>
-      </w:r>
-      <w:proofErr w:type="spellStart"/>
-      <w:r>
-        <w:rPr>
-          <w:rFonts w:asciiTheme="minorHAnsi" w:eastAsiaTheme="minorHAnsi" w:hAnsiTheme="minorHAnsi" w:cstheme="minorBidi"/>
-          <w:color w:val="auto"/>
-          <w:sz w:val="22"/>
-          <w:szCs w:val="22"/>
-          <w:highlight w:val="yellow"/>
-        </w:rPr>
-        <w:t>risus</w:t>
-      </w:r>
-      <w:proofErr w:type="spellEnd"/>
-      <w:r>
-        <w:rPr>
-          <w:rFonts w:asciiTheme="minorHAnsi" w:eastAsiaTheme="minorHAnsi" w:hAnsiTheme="minorHAnsi" w:cstheme="minorBidi"/>
-          <w:color w:val="auto"/>
-          <w:sz w:val="22"/>
-          <w:szCs w:val="22"/>
-          <w:highlight w:val="yellow"/>
-        </w:rPr>
-        <w:t xml:space="preserve">. </w:t>
-      </w:r>
-      <w:proofErr w:type="spellStart"/>
-      <w:r>
-        <w:rPr>
-          <w:rFonts w:asciiTheme="minorHAnsi" w:eastAsiaTheme="minorHAnsi" w:hAnsiTheme="minorHAnsi" w:cstheme="minorBidi"/>
-          <w:color w:val="auto"/>
-          <w:sz w:val="22"/>
-          <w:szCs w:val="22"/>
-          <w:highlight w:val="yellow"/>
-        </w:rPr>
-        <w:t>Suspendisse</w:t>
-      </w:r>
-      <w:proofErr w:type="spellEnd"/>
-      <w:r>
-        <w:rPr>
-          <w:rFonts w:asciiTheme="minorHAnsi" w:eastAsiaTheme="minorHAnsi" w:hAnsiTheme="minorHAnsi" w:cstheme="minorBidi"/>
-          <w:color w:val="auto"/>
-          <w:sz w:val="22"/>
-          <w:szCs w:val="22"/>
-          <w:highlight w:val="yellow"/>
-        </w:rPr>
-        <w:t xml:space="preserve"> in </w:t>
-      </w:r>
-      <w:proofErr w:type="spellStart"/>
-      <w:r>
-        <w:rPr>
-          <w:rFonts w:asciiTheme="minorHAnsi" w:eastAsiaTheme="minorHAnsi" w:hAnsiTheme="minorHAnsi" w:cstheme="minorBidi"/>
-          <w:color w:val="auto"/>
-          <w:sz w:val="22"/>
-          <w:szCs w:val="22"/>
-          <w:highlight w:val="yellow"/>
-        </w:rPr>
-        <w:t>luctus</w:t>
-      </w:r>
-      <w:proofErr w:type="spellEnd"/>
-      <w:r>
-        <w:rPr>
-          <w:rFonts w:asciiTheme="minorHAnsi" w:eastAsiaTheme="minorHAnsi" w:hAnsiTheme="minorHAnsi" w:cstheme="minorBidi"/>
-          <w:color w:val="auto"/>
-          <w:sz w:val="22"/>
-          <w:szCs w:val="22"/>
-          <w:highlight w:val="yellow"/>
-        </w:rPr>
-        <w:t xml:space="preserve"> </w:t>
-      </w:r>
-      <w:proofErr w:type="spellStart"/>
-      <w:r>
-        <w:rPr>
-          <w:rFonts w:asciiTheme="minorHAnsi" w:eastAsiaTheme="minorHAnsi" w:hAnsiTheme="minorHAnsi" w:cstheme="minorBidi"/>
-          <w:color w:val="auto"/>
-          <w:sz w:val="22"/>
-          <w:szCs w:val="22"/>
-          <w:highlight w:val="yellow"/>
-        </w:rPr>
-        <w:t>enim</w:t>
-      </w:r>
-      <w:proofErr w:type="spellEnd"/>
-      <w:r>
-        <w:rPr>
-          <w:rFonts w:asciiTheme="minorHAnsi" w:eastAsiaTheme="minorHAnsi" w:hAnsiTheme="minorHAnsi" w:cstheme="minorBidi"/>
-          <w:color w:val="auto"/>
-          <w:sz w:val="22"/>
-          <w:szCs w:val="22"/>
-          <w:highlight w:val="yellow"/>
-        </w:rPr>
-        <w:t xml:space="preserve">, vel fermentum mi. Etiam egestas efficitur mauris, sit amet iaculis purus euismod eu. </w:t>
-      </w:r>
-      <w:proofErr w:type="spellStart"/>
-      <w:r>
-        <w:rPr>
-          <w:rFonts w:asciiTheme="minorHAnsi" w:eastAsiaTheme="minorHAnsi" w:hAnsiTheme="minorHAnsi" w:cstheme="minorBidi"/>
-          <w:color w:val="auto"/>
-          <w:sz w:val="22"/>
-          <w:szCs w:val="22"/>
-          <w:highlight w:val="yellow"/>
-          <w:lang w:val="en-US"/>
-        </w:rPr>
-        <w:t>Suspendisse</w:t>
-      </w:r>
-      <w:proofErr w:type="spellEnd"/>
-      <w:r>
-        <w:rPr>
-          <w:rFonts w:asciiTheme="minorHAnsi" w:eastAsiaTheme="minorHAnsi" w:hAnsiTheme="minorHAnsi" w:cstheme="minorBidi"/>
-          <w:color w:val="auto"/>
-          <w:sz w:val="22"/>
-          <w:szCs w:val="22"/>
-          <w:highlight w:val="yellow"/>
-          <w:lang w:val="en-US"/>
-        </w:rPr>
-        <w:t xml:space="preserve"> </w:t>
-      </w:r>
-      <w:proofErr w:type="spellStart"/>
-      <w:r>
-        <w:rPr>
-          <w:rFonts w:asciiTheme="minorHAnsi" w:eastAsiaTheme="minorHAnsi" w:hAnsiTheme="minorHAnsi" w:cstheme="minorBidi"/>
-          <w:color w:val="auto"/>
-          <w:sz w:val="22"/>
-          <w:szCs w:val="22"/>
-          <w:highlight w:val="yellow"/>
-          <w:lang w:val="en-US"/>
-        </w:rPr>
-        <w:t>eget</w:t>
-      </w:r>
-      <w:proofErr w:type="spellEnd"/>
-      <w:r>
-        <w:rPr>
-          <w:rFonts w:asciiTheme="minorHAnsi" w:eastAsiaTheme="minorHAnsi" w:hAnsiTheme="minorHAnsi" w:cstheme="minorBidi"/>
-          <w:color w:val="auto"/>
-          <w:sz w:val="22"/>
-          <w:szCs w:val="22"/>
-          <w:highlight w:val="yellow"/>
-          <w:lang w:val="en-US"/>
-        </w:rPr>
-        <w:t xml:space="preserve"> ligula </w:t>
-      </w:r>
-      <w:proofErr w:type="spellStart"/>
-      <w:r>
-        <w:rPr>
-          <w:rFonts w:asciiTheme="minorHAnsi" w:eastAsiaTheme="minorHAnsi" w:hAnsiTheme="minorHAnsi" w:cstheme="minorBidi"/>
-          <w:color w:val="auto"/>
-          <w:sz w:val="22"/>
-          <w:szCs w:val="22"/>
-          <w:highlight w:val="yellow"/>
-          <w:lang w:val="en-US"/>
-        </w:rPr>
-        <w:t>ut</w:t>
-      </w:r>
-      <w:proofErr w:type="spellEnd"/>
-      <w:r>
-        <w:rPr>
-          <w:rFonts w:asciiTheme="minorHAnsi" w:eastAsiaTheme="minorHAnsi" w:hAnsiTheme="minorHAnsi" w:cstheme="minorBidi"/>
-          <w:color w:val="auto"/>
-          <w:sz w:val="22"/>
-          <w:szCs w:val="22"/>
-          <w:highlight w:val="yellow"/>
-          <w:lang w:val="en-US"/>
-        </w:rPr>
-        <w:t xml:space="preserve"> </w:t>
-      </w:r>
-      <w:proofErr w:type="spellStart"/>
-      <w:r>
-        <w:rPr>
-          <w:rFonts w:asciiTheme="minorHAnsi" w:eastAsiaTheme="minorHAnsi" w:hAnsiTheme="minorHAnsi" w:cstheme="minorBidi"/>
-          <w:color w:val="auto"/>
-          <w:sz w:val="22"/>
-          <w:szCs w:val="22"/>
-          <w:highlight w:val="yellow"/>
-          <w:lang w:val="en-US"/>
-        </w:rPr>
-        <w:t>lacus</w:t>
-      </w:r>
-      <w:proofErr w:type="spellEnd"/>
-      <w:r>
-        <w:rPr>
-          <w:rFonts w:asciiTheme="minorHAnsi" w:eastAsiaTheme="minorHAnsi" w:hAnsiTheme="minorHAnsi" w:cstheme="minorBidi"/>
-          <w:color w:val="auto"/>
-          <w:sz w:val="22"/>
-          <w:szCs w:val="22"/>
-          <w:highlight w:val="yellow"/>
-          <w:lang w:val="en-US"/>
-        </w:rPr>
-        <w:t xml:space="preserve"> </w:t>
-      </w:r>
-      <w:proofErr w:type="spellStart"/>
-      <w:r>
-        <w:rPr>
-          <w:rFonts w:asciiTheme="minorHAnsi" w:eastAsiaTheme="minorHAnsi" w:hAnsiTheme="minorHAnsi" w:cstheme="minorBidi"/>
-          <w:color w:val="auto"/>
-          <w:sz w:val="22"/>
-          <w:szCs w:val="22"/>
-          <w:highlight w:val="yellow"/>
-          <w:lang w:val="en-US"/>
-        </w:rPr>
-        <w:t>ullamcorper</w:t>
-      </w:r>
-      <w:proofErr w:type="spellEnd"/>
-      <w:r>
-        <w:rPr>
-          <w:rFonts w:asciiTheme="minorHAnsi" w:eastAsiaTheme="minorHAnsi" w:hAnsiTheme="minorHAnsi" w:cstheme="minorBidi"/>
-          <w:color w:val="auto"/>
-          <w:sz w:val="22"/>
-          <w:szCs w:val="22"/>
-          <w:highlight w:val="yellow"/>
-          <w:lang w:val="en-US"/>
-        </w:rPr>
-        <w:t xml:space="preserve"> </w:t>
-      </w:r>
-      <w:proofErr w:type="spellStart"/>
-      <w:r>
-        <w:rPr>
-          <w:rFonts w:asciiTheme="minorHAnsi" w:eastAsiaTheme="minorHAnsi" w:hAnsiTheme="minorHAnsi" w:cstheme="minorBidi"/>
-          <w:color w:val="auto"/>
-          <w:sz w:val="22"/>
-          <w:szCs w:val="22"/>
-          <w:highlight w:val="yellow"/>
-          <w:lang w:val="en-US"/>
-        </w:rPr>
-        <w:t>posuere</w:t>
-      </w:r>
-      <w:proofErr w:type="spellEnd"/>
-      <w:r>
-        <w:rPr>
-          <w:rFonts w:asciiTheme="minorHAnsi" w:eastAsiaTheme="minorHAnsi" w:hAnsiTheme="minorHAnsi" w:cstheme="minorBidi"/>
-          <w:color w:val="auto"/>
-          <w:sz w:val="22"/>
-          <w:szCs w:val="22"/>
-          <w:highlight w:val="yellow"/>
-          <w:lang w:val="en-US"/>
-        </w:rPr>
-        <w:t xml:space="preserve"> sit </w:t>
-      </w:r>
-      <w:proofErr w:type="spellStart"/>
-      <w:r>
-        <w:rPr>
-          <w:rFonts w:asciiTheme="minorHAnsi" w:eastAsiaTheme="minorHAnsi" w:hAnsiTheme="minorHAnsi" w:cstheme="minorBidi"/>
-          <w:color w:val="auto"/>
-          <w:sz w:val="22"/>
-          <w:szCs w:val="22"/>
-          <w:highlight w:val="yellow"/>
-          <w:lang w:val="en-US"/>
-        </w:rPr>
-        <w:t>amet</w:t>
-      </w:r>
-      <w:proofErr w:type="spellEnd"/>
-      <w:r>
-        <w:rPr>
-          <w:rFonts w:asciiTheme="minorHAnsi" w:eastAsiaTheme="minorHAnsi" w:hAnsiTheme="minorHAnsi" w:cstheme="minorBidi"/>
-          <w:color w:val="auto"/>
-          <w:sz w:val="22"/>
-          <w:szCs w:val="22"/>
-          <w:highlight w:val="yellow"/>
-          <w:lang w:val="en-US"/>
-        </w:rPr>
-        <w:t xml:space="preserve"> </w:t>
-      </w:r>
-      <w:proofErr w:type="spellStart"/>
-      <w:r>
-        <w:rPr>
-          <w:rFonts w:asciiTheme="minorHAnsi" w:eastAsiaTheme="minorHAnsi" w:hAnsiTheme="minorHAnsi" w:cstheme="minorBidi"/>
-          <w:color w:val="auto"/>
-          <w:sz w:val="22"/>
-          <w:szCs w:val="22"/>
-          <w:highlight w:val="yellow"/>
-          <w:lang w:val="en-US"/>
-        </w:rPr>
-        <w:t>eget</w:t>
-      </w:r>
-      <w:proofErr w:type="spellEnd"/>
-      <w:r>
-        <w:rPr>
-          <w:rFonts w:asciiTheme="minorHAnsi" w:eastAsiaTheme="minorHAnsi" w:hAnsiTheme="minorHAnsi" w:cstheme="minorBidi"/>
-          <w:color w:val="auto"/>
-          <w:sz w:val="22"/>
-          <w:szCs w:val="22"/>
-          <w:highlight w:val="yellow"/>
-          <w:lang w:val="en-US"/>
-        </w:rPr>
-        <w:t xml:space="preserve"> </w:t>
-      </w:r>
-      <w:proofErr w:type="spellStart"/>
-      <w:r>
-        <w:rPr>
-          <w:rFonts w:asciiTheme="minorHAnsi" w:eastAsiaTheme="minorHAnsi" w:hAnsiTheme="minorHAnsi" w:cstheme="minorBidi"/>
-          <w:color w:val="auto"/>
-          <w:sz w:val="22"/>
-          <w:szCs w:val="22"/>
-          <w:highlight w:val="yellow"/>
-          <w:lang w:val="en-US"/>
-        </w:rPr>
-        <w:t>purus</w:t>
-      </w:r>
-      <w:proofErr w:type="spellEnd"/>
-      <w:r>
-        <w:rPr>
-          <w:rFonts w:asciiTheme="minorHAnsi" w:eastAsiaTheme="minorHAnsi" w:hAnsiTheme="minorHAnsi" w:cstheme="minorBidi"/>
-          <w:color w:val="auto"/>
-          <w:sz w:val="22"/>
-          <w:szCs w:val="22"/>
-          <w:highlight w:val="yellow"/>
-          <w:lang w:val="en-US"/>
-        </w:rPr>
-        <w:t xml:space="preserve">. </w:t>
-      </w:r>
+        <w:rPr>
+          <w:lang w:val="en-US"/>
+        </w:rPr>
+      </w:pPr>
     </w:p>
     <w:p>
       <w:pPr>
-        <w:rPr>
-          <w:lang w:val="en-US"/>
-        </w:rPr>
-      </w:pPr>
+        <w:pStyle w:val="ListParagraph"/>
+        <w:rPr>
+          <w:lang w:val="en-CH"/>
+        </w:rPr>
+      </w:pPr>
+      <w:r>
+        <w:rPr>
+          <w:b/>
+          <w:bCs/>
+          <w:lang w:val="en-CH"/>
+        </w:rPr>
+        <w:t>Top Performing Content</w:t>
+      </w:r>
+      <w:r>
+        <w:rPr>
+          <w:lang w:val="en-CH"/>
+        </w:rPr>
+        <w:t xml:space="preserve">: </w:t>
+      </w:r>
+      <w:r>
+        <w:rPr>
+          <w:i/>
+          <w:iCs/>
+          <w:lang w:val="en-CH"/>
+        </w:rPr>
+        <w:t xml:space="preserve">What are the top 10 movies or TV shows of all time on Netflix, and in which years were they released? </w:t>
+      </w:r>
     </w:p>
     <w:p>
       <w:pPr>
         <w:rPr>
-          <w:lang w:val="en-US"/>
-        </w:rPr>
-      </w:pPr>
+          <w:lang w:val="en-CH"/>
+        </w:rPr>
+      </w:pPr>
+      <w:r>
+        <w:rPr>
+          <w:lang w:val="en-CH"/>
+        </w:rPr>
+        <w:t>For this question we will need to use the “Title”m “Series or Movie”</w:t>
+      </w:r>
+      <w:r>
+        <w:rPr>
+          <w:lang w:val="en-CH"/>
+        </w:rPr>
+        <w:t>, “IMDB Score”, “Rotten Tomatoes Score”</w:t>
+      </w:r>
+      <w:r>
+        <w:rPr>
+          <w:lang w:val="en-CH"/>
+        </w:rPr>
+        <w:t>, “Release Date”, “Netflix Release Date”. Note that we could use the “Image Field” to visualize some other statisitcs of the movies, such as the Director, Actors and others</w:t>
+      </w:r>
+      <w:r>
+        <w:rPr>
+          <w:lang w:val="en-CH"/>
+        </w:rPr>
+        <w:t xml:space="preserve"> statistics such as the country avalaibility. </w:t>
+      </w:r>
     </w:p>
     <w:p>
       <w:pPr>
         <w:rPr>
-          <w:lang w:val="en-US"/>
+          <w:lang w:val="en-CH"/>
+        </w:rPr>
+      </w:pPr>
+    </w:p>
+    <w:p>
+      <w:pPr>
+        <w:ind w:firstLine="708"/>
+        <w:rPr>
+          <w:lang w:val="en-CH"/>
+        </w:rPr>
+      </w:pPr>
+      <w:r>
+        <w:rPr>
+          <w:b/>
+          <w:bCs/>
+        </w:rPr>
+        <w:t xml:space="preserve">Netflix Original </w:t>
+      </w:r>
+      <w:proofErr w:type="spellStart"/>
+      <w:r>
+        <w:rPr>
+          <w:b/>
+          <w:bCs/>
+        </w:rPr>
+        <w:t>Availability</w:t>
+      </w:r>
+      <w:proofErr w:type="spellEnd"/>
+      <w:r>
+        <w:rPr>
+          <w:b/>
+          <w:bCs/>
+        </w:rPr>
+        <w:t xml:space="preserve">: </w:t>
+      </w:r>
+      <w:proofErr w:type="spellStart"/>
+      <w:r>
+        <w:t>How</w:t>
+      </w:r>
+      <w:proofErr w:type="spellEnd"/>
+      <w:r>
+        <w:t xml:space="preserve"> </w:t>
+      </w:r>
+      <w:proofErr w:type="spellStart"/>
+      <w:r>
+        <w:t>many</w:t>
+      </w:r>
+      <w:proofErr w:type="spellEnd"/>
+      <w:r>
+        <w:t xml:space="preserve"> </w:t>
+      </w:r>
+      <w:proofErr w:type="spellStart"/>
+      <w:r>
+        <w:t>produced</w:t>
+      </w:r>
+      <w:proofErr w:type="spellEnd"/>
+      <w:r>
+        <w:t xml:space="preserve"> </w:t>
+      </w:r>
+      <w:proofErr w:type="spellStart"/>
+      <w:r>
+        <w:t>movies</w:t>
+      </w:r>
+      <w:proofErr w:type="spellEnd"/>
+      <w:r>
+        <w:t xml:space="preserve"> </w:t>
+      </w:r>
+      <w:proofErr w:type="spellStart"/>
+      <w:r>
+        <w:t>and</w:t>
+      </w:r>
+      <w:proofErr w:type="spellEnd"/>
+      <w:r>
+        <w:t xml:space="preserve"> TV shows are </w:t>
+      </w:r>
+      <w:proofErr w:type="spellStart"/>
+      <w:r>
+        <w:t>available</w:t>
+      </w:r>
+      <w:proofErr w:type="spellEnd"/>
+      <w:r>
+        <w:t xml:space="preserve"> in </w:t>
+      </w:r>
+      <w:proofErr w:type="spellStart"/>
+      <w:r>
+        <w:t>each</w:t>
+      </w:r>
+      <w:proofErr w:type="spellEnd"/>
+      <w:r>
+        <w:t xml:space="preserve"> country, </w:t>
+      </w:r>
+      <w:proofErr w:type="spellStart"/>
+      <w:r>
+        <w:t>and</w:t>
+      </w:r>
+      <w:proofErr w:type="spellEnd"/>
+      <w:r>
+        <w:t xml:space="preserve"> </w:t>
+      </w:r>
+      <w:proofErr w:type="spellStart"/>
+      <w:r>
+        <w:t>what</w:t>
+      </w:r>
+      <w:proofErr w:type="spellEnd"/>
+      <w:r>
+        <w:t xml:space="preserve"> </w:t>
+      </w:r>
+      <w:proofErr w:type="spellStart"/>
+      <w:r>
+        <w:t>trends</w:t>
+      </w:r>
+      <w:proofErr w:type="spellEnd"/>
+      <w:r>
+        <w:t xml:space="preserve"> are </w:t>
+      </w:r>
+      <w:proofErr w:type="spellStart"/>
+      <w:r>
+        <w:t>evident</w:t>
+      </w:r>
+      <w:proofErr w:type="spellEnd"/>
+      <w:r>
+        <w:t xml:space="preserve"> in </w:t>
+      </w:r>
+      <w:proofErr w:type="spellStart"/>
+      <w:r>
+        <w:t>their</w:t>
+      </w:r>
+      <w:proofErr w:type="spellEnd"/>
+      <w:r>
+        <w:t xml:space="preserve"> </w:t>
+      </w:r>
+      <w:proofErr w:type="spellStart"/>
+      <w:r>
+        <w:t>availability</w:t>
+      </w:r>
+      <w:proofErr w:type="spellEnd"/>
+      <w:r>
+        <w:t xml:space="preserve"> </w:t>
+      </w:r>
+      <w:proofErr w:type="spellStart"/>
+      <w:r>
+        <w:t>and</w:t>
+      </w:r>
+      <w:proofErr w:type="spellEnd"/>
+      <w:r>
+        <w:t xml:space="preserve"> </w:t>
+      </w:r>
+      <w:proofErr w:type="spellStart"/>
+      <w:r>
+        <w:t>reception</w:t>
+      </w:r>
+      <w:proofErr w:type="spellEnd"/>
+      <w:r>
+        <w:t xml:space="preserve"> </w:t>
+      </w:r>
+      <w:proofErr w:type="spellStart"/>
+      <w:r>
+        <w:t>across</w:t>
+      </w:r>
+      <w:proofErr w:type="spellEnd"/>
+      <w:r>
+        <w:t xml:space="preserve"> </w:t>
+      </w:r>
+      <w:proofErr w:type="spellStart"/>
+      <w:r>
+        <w:t>different</w:t>
+      </w:r>
+      <w:proofErr w:type="spellEnd"/>
+      <w:r>
+        <w:t xml:space="preserve"> </w:t>
+      </w:r>
+      <w:proofErr w:type="spellStart"/>
+      <w:r>
+        <w:t>regions</w:t>
+      </w:r>
+      <w:proofErr w:type="spellEnd"/>
+      <w:r>
+        <w:t>?</w:t>
+      </w:r>
+    </w:p>
+    <w:p>
+      <w:pPr>
+        <w:rPr>
+          <w:lang w:val="en-CH"/>
+        </w:rPr>
+      </w:pPr>
+      <w:r>
+        <w:rPr>
+          <w:lang w:val="en-CH"/>
+        </w:rPr>
+        <w:t xml:space="preserve">For this question we will use the </w:t>
+      </w:r>
+      <w:r>
+        <w:rPr>
+          <w:lang w:val="en-CH"/>
+        </w:rPr>
+        <w:t>following fields “</w:t>
+      </w:r>
+      <w:r>
+        <w:rPr>
+          <w:lang w:val="en-CH"/>
+        </w:rPr>
+        <w:t>Genre</w:t>
+      </w:r>
+      <w:r>
+        <w:rPr>
+          <w:lang w:val="en-CH"/>
+        </w:rPr>
+        <w:t>”</w:t>
+      </w:r>
+      <w:r>
+        <w:rPr>
+          <w:lang w:val="en-CH"/>
+        </w:rPr>
+        <w:t>, “</w:t>
+      </w:r>
+      <w:r>
+        <w:rPr>
+          <w:lang w:val="en-CH"/>
+        </w:rPr>
+        <w:t>Country Availability</w:t>
+      </w:r>
+      <w:r>
+        <w:rPr>
+          <w:lang w:val="en-CH"/>
+        </w:rPr>
+        <w:t>”, “</w:t>
+      </w:r>
+      <w:r>
+        <w:rPr>
+          <w:lang w:val="en-CH"/>
+        </w:rPr>
+        <w:t>Series or Movie</w:t>
+      </w:r>
+      <w:r>
+        <w:rPr>
+          <w:lang w:val="en-CH"/>
+        </w:rPr>
+        <w:t>”, again we might want to add other fields for vizuali</w:t>
+      </w:r>
+      <w:r>
+        <w:rPr>
+          <w:lang w:val="en-CH"/>
+        </w:rPr>
+        <w:t>zation purposes.</w:t>
+      </w:r>
+    </w:p>
+    <w:p>
+      <w:pPr>
+        <w:rPr>
+          <w:lang w:val="en-CH"/>
+        </w:rPr>
+      </w:pPr>
+    </w:p>
+    <w:p>
+      <w:pPr>
+        <w:ind w:firstLine="708"/>
+        <w:rPr>
+          <w:lang w:val="en-CH"/>
+        </w:rPr>
+      </w:pPr>
+      <w:r>
+        <w:rPr>
+          <w:b/>
+          <w:bCs/>
+          <w:lang w:val="en-CH"/>
+        </w:rPr>
+        <w:t>Trends in Content Addition Over Time</w:t>
+      </w:r>
+      <w:r>
+        <w:rPr>
+          <w:lang w:val="en-CH"/>
+        </w:rPr>
+        <w:t xml:space="preserve">: </w:t>
+      </w:r>
+      <w:r>
+        <w:rPr>
+          <w:i/>
+          <w:iCs/>
+          <w:lang w:val="en-CH"/>
+        </w:rPr>
+        <w:t>What are the trends in the number of movies and TV shows added to Netflix over time? Are there periods of significant increase or decrease, and what might be the reasons behind them?</w:t>
+      </w:r>
+    </w:p>
+    <w:p>
+      <w:pPr>
+        <w:rPr>
+          <w:lang w:val="en-CH"/>
+        </w:rPr>
+      </w:pPr>
+      <w:r>
+        <w:rPr>
+          <w:lang w:val="en-CH"/>
+        </w:rPr>
+        <w:t xml:space="preserve">We will use the </w:t>
+      </w:r>
+      <w:r>
+        <w:rPr>
+          <w:lang w:val="en-CH"/>
+        </w:rPr>
+        <w:t>“Release Date”, “Netflix Release Date” and “Series or Movie” fields.</w:t>
+      </w:r>
+    </w:p>
+    <w:p>
+      <w:pPr>
+        <w:rPr>
+          <w:lang w:val="en-CH"/>
+        </w:rPr>
+      </w:pPr>
+    </w:p>
+    <w:p>
+      <w:pPr>
+        <w:ind w:firstLine="708"/>
+        <w:rPr>
+          <w:lang w:val="en-CH"/>
+        </w:rPr>
+      </w:pPr>
+      <w:r>
+        <w:rPr>
+          <w:b/>
+          <w:bCs/>
+          <w:lang w:val="en-CH"/>
+        </w:rPr>
+        <w:t>Ratio of Movies to TV Shows Over Time</w:t>
+      </w:r>
+      <w:r>
+        <w:rPr>
+          <w:lang w:val="en-CH"/>
+        </w:rPr>
+        <w:t xml:space="preserve">: </w:t>
+      </w:r>
+      <w:r>
+        <w:rPr>
+          <w:i/>
+          <w:iCs/>
+          <w:lang w:val="en-CH"/>
+        </w:rPr>
+        <w:t>How does the ratio of movies to TV shows change over time? Does this ratio correlate with shifts in viewer preferences or strategic decisions by Netflix?</w:t>
+      </w:r>
+    </w:p>
+    <w:p>
+      <w:pPr>
+        <w:rPr>
+          <w:lang w:val="en-CH"/>
+        </w:rPr>
+      </w:pPr>
+      <w:r>
+        <w:rPr>
+          <w:lang w:val="en-CH"/>
+        </w:rPr>
+        <w:t>We will use “Release Date”, “Netflix Release Date” and “Series or Movie” fields.</w:t>
+      </w:r>
+    </w:p>
+    <w:p>
+      <w:pPr>
+        <w:rPr>
+          <w:lang w:val="en-CH"/>
         </w:rPr>
       </w:pPr>
     </w:p>
@@ -3566,6 +3197,95 @@
 <file path=word/numbering.xml><?xml version="1.0" encoding="utf-8"?>
 <w:numbering xmlns:wpc="http://schemas.microsoft.com/office/word/2010/wordprocessingCanvas" xmlns:cx="http://schemas.microsoft.com/office/drawing/2014/chartex" xmlns:cx1="http://schemas.microsoft.com/office/drawing/2015/9/8/chartex" xmlns:cx2="http://schemas.microsoft.com/office/drawing/2015/10/21/chartex" xmlns:cx3="http://schemas.microsoft.com/office/drawing/2016/5/9/chartex" xmlns:cx4="http://schemas.microsoft.com/office/drawing/2016/5/10/chartex" xmlns:cx5="http://schemas.microsoft.com/office/drawing/2016/5/11/chartex" xmlns:cx6="http://schemas.microsoft.com/office/drawing/2016/5/12/chartex" xmlns:cx7="http://schemas.microsoft.com/office/drawing/2016/5/13/chartex" xmlns:cx8="http://schemas.microsoft.com/office/drawing/2016/5/14/chartex" xmlns:mc="http://schemas.openxmlformats.org/markup-compatibility/2006" xmlns:aink="http://schemas.microsoft.com/office/drawing/2016/ink" xmlns:am3d="http://schemas.microsoft.com/office/drawing/2017/model3d" xmlns:o="urn:schemas-microsoft-com:office:office" xmlns:oel="http://schemas.microsoft.com/office/2019/extlst" xmlns:r="http://schemas.openxmlformats.org/officeDocument/2006/relationships" xmlns:m="http://schemas.openxmlformats.org/officeDocument/2006/math" xmlns:v="urn:schemas-microsoft-com:vml" xmlns:wp14="http://schemas.microsoft.com/office/word/2010/wordprocessingDrawing" xmlns:wp="http://schemas.openxmlformats.org/drawingml/2006/wordprocessingDrawing" xmlns:w10="urn:schemas-microsoft-com:office:word" xmlns:w="http://schemas.openxmlformats.org/wordprocessingml/2006/main" xmlns:w14="http://schemas.microsoft.com/office/word/2010/wordml" xmlns:w15="http://schemas.microsoft.com/office/word/2012/wordml" xmlns:w16cex="http://schemas.microsoft.com/office/word/2018/wordml/cex" xmlns:w16cid="http://schemas.microsoft.com/office/word/2016/wordml/cid" xmlns:w16="http://schemas.microsoft.com/office/word/2018/wordml" xmlns:w16du="http://schemas.microsoft.com/office/word/2023/wordml/word16du" xmlns:w16sdtdh="http://schemas.microsoft.com/office/word/2020/wordml/sdtdatahash" xmlns:w16se="http://schemas.microsoft.com/office/word/2015/wordml/symex" xmlns:wpg="http://schemas.microsoft.com/office/word/2010/wordprocessingGroup" xmlns:wpi="http://schemas.microsoft.com/office/word/2010/wordprocessingInk" xmlns:wne="http://schemas.microsoft.com/office/word/2006/wordml" xmlns:wps="http://schemas.microsoft.com/office/word/2010/wordprocessingShape" mc:Ignorable="w14 w15 w16se w16cid w16 w16cex w16sdtdh w16du wp14">
   <w:abstractNum w:abstractNumId="0" w15:restartNumberingAfterBreak="0">
+    <w:nsid w:val="09860825"/>
+    <w:multiLevelType w:val="hybridMultilevel"/>
+    <w:tmpl w:val="F69A09DE"/>
+    <w:lvl w:ilvl="0" w:tplc="FFFFFFFF">
+      <w:start w:val="1"/>
+      <w:numFmt w:val="decimal"/>
+      <w:lvlText w:val="%1."/>
+      <w:lvlJc w:val="left"/>
+      <w:pPr>
+        <w:ind w:left="720" w:hanging="360"/>
+      </w:pPr>
+      <w:rPr>
+        <w:rFonts w:hint="default"/>
+      </w:rPr>
+    </w:lvl>
+    <w:lvl w:ilvl="1" w:tplc="FFFFFFFF" w:tentative="1">
+      <w:start w:val="1"/>
+      <w:numFmt w:val="lowerLetter"/>
+      <w:lvlText w:val="%2."/>
+      <w:lvlJc w:val="left"/>
+      <w:pPr>
+        <w:ind w:left="1440" w:hanging="360"/>
+      </w:pPr>
+    </w:lvl>
+    <w:lvl w:ilvl="2" w:tplc="FFFFFFFF" w:tentative="1">
+      <w:start w:val="1"/>
+      <w:numFmt w:val="lowerRoman"/>
+      <w:lvlText w:val="%3."/>
+      <w:lvlJc w:val="right"/>
+      <w:pPr>
+        <w:ind w:left="2160" w:hanging="180"/>
+      </w:pPr>
+    </w:lvl>
+    <w:lvl w:ilvl="3" w:tplc="FFFFFFFF" w:tentative="1">
+      <w:start w:val="1"/>
+      <w:numFmt w:val="decimal"/>
+      <w:lvlText w:val="%4."/>
+      <w:lvlJc w:val="left"/>
+      <w:pPr>
+        <w:ind w:left="2880" w:hanging="360"/>
+      </w:pPr>
+    </w:lvl>
+    <w:lvl w:ilvl="4" w:tplc="FFFFFFFF" w:tentative="1">
+      <w:start w:val="1"/>
+      <w:numFmt w:val="lowerLetter"/>
+      <w:lvlText w:val="%5."/>
+      <w:lvlJc w:val="left"/>
+      <w:pPr>
+        <w:ind w:left="3600" w:hanging="360"/>
+      </w:pPr>
+    </w:lvl>
+    <w:lvl w:ilvl="5" w:tplc="FFFFFFFF" w:tentative="1">
+      <w:start w:val="1"/>
+      <w:numFmt w:val="lowerRoman"/>
+      <w:lvlText w:val="%6."/>
+      <w:lvlJc w:val="right"/>
+      <w:pPr>
+        <w:ind w:left="4320" w:hanging="180"/>
+      </w:pPr>
+    </w:lvl>
+    <w:lvl w:ilvl="6" w:tplc="FFFFFFFF" w:tentative="1">
+      <w:start w:val="1"/>
+      <w:numFmt w:val="decimal"/>
+      <w:lvlText w:val="%7."/>
+      <w:lvlJc w:val="left"/>
+      <w:pPr>
+        <w:ind w:left="5040" w:hanging="360"/>
+      </w:pPr>
+    </w:lvl>
+    <w:lvl w:ilvl="7" w:tplc="FFFFFFFF" w:tentative="1">
+      <w:start w:val="1"/>
+      <w:numFmt w:val="lowerLetter"/>
+      <w:lvlText w:val="%8."/>
+      <w:lvlJc w:val="left"/>
+      <w:pPr>
+        <w:ind w:left="5760" w:hanging="360"/>
+      </w:pPr>
+    </w:lvl>
+    <w:lvl w:ilvl="8" w:tplc="FFFFFFFF" w:tentative="1">
+      <w:start w:val="1"/>
+      <w:numFmt w:val="lowerRoman"/>
+      <w:lvlText w:val="%9."/>
+      <w:lvlJc w:val="right"/>
+      <w:pPr>
+        <w:ind w:left="6480" w:hanging="180"/>
+      </w:pPr>
+    </w:lvl>
+  </w:abstractNum>
+  <w:abstractNum w:abstractNumId="1" w15:restartNumberingAfterBreak="0">
     <w:nsid w:val="0FAA2404"/>
     <w:multiLevelType w:val="hybridMultilevel"/>
     <w:tmpl w:val="E30CCE3C"/>
@@ -3678,7 +3398,96 @@
       </w:rPr>
     </w:lvl>
   </w:abstractNum>
-  <w:abstractNum w:abstractNumId="1" w15:restartNumberingAfterBreak="0">
+  <w:abstractNum w:abstractNumId="2" w15:restartNumberingAfterBreak="0">
+    <w:nsid w:val="1E4564AD"/>
+    <w:multiLevelType w:val="hybridMultilevel"/>
+    <w:tmpl w:val="F69A09DE"/>
+    <w:lvl w:ilvl="0" w:tplc="FFFFFFFF">
+      <w:start w:val="1"/>
+      <w:numFmt w:val="decimal"/>
+      <w:lvlText w:val="%1."/>
+      <w:lvlJc w:val="left"/>
+      <w:pPr>
+        <w:ind w:left="720" w:hanging="360"/>
+      </w:pPr>
+      <w:rPr>
+        <w:rFonts w:hint="default"/>
+      </w:rPr>
+    </w:lvl>
+    <w:lvl w:ilvl="1" w:tplc="FFFFFFFF" w:tentative="1">
+      <w:start w:val="1"/>
+      <w:numFmt w:val="lowerLetter"/>
+      <w:lvlText w:val="%2."/>
+      <w:lvlJc w:val="left"/>
+      <w:pPr>
+        <w:ind w:left="1440" w:hanging="360"/>
+      </w:pPr>
+    </w:lvl>
+    <w:lvl w:ilvl="2" w:tplc="FFFFFFFF" w:tentative="1">
+      <w:start w:val="1"/>
+      <w:numFmt w:val="lowerRoman"/>
+      <w:lvlText w:val="%3."/>
+      <w:lvlJc w:val="right"/>
+      <w:pPr>
+        <w:ind w:left="2160" w:hanging="180"/>
+      </w:pPr>
+    </w:lvl>
+    <w:lvl w:ilvl="3" w:tplc="FFFFFFFF" w:tentative="1">
+      <w:start w:val="1"/>
+      <w:numFmt w:val="decimal"/>
+      <w:lvlText w:val="%4."/>
+      <w:lvlJc w:val="left"/>
+      <w:pPr>
+        <w:ind w:left="2880" w:hanging="360"/>
+      </w:pPr>
+    </w:lvl>
+    <w:lvl w:ilvl="4" w:tplc="FFFFFFFF" w:tentative="1">
+      <w:start w:val="1"/>
+      <w:numFmt w:val="lowerLetter"/>
+      <w:lvlText w:val="%5."/>
+      <w:lvlJc w:val="left"/>
+      <w:pPr>
+        <w:ind w:left="3600" w:hanging="360"/>
+      </w:pPr>
+    </w:lvl>
+    <w:lvl w:ilvl="5" w:tplc="FFFFFFFF" w:tentative="1">
+      <w:start w:val="1"/>
+      <w:numFmt w:val="lowerRoman"/>
+      <w:lvlText w:val="%6."/>
+      <w:lvlJc w:val="right"/>
+      <w:pPr>
+        <w:ind w:left="4320" w:hanging="180"/>
+      </w:pPr>
+    </w:lvl>
+    <w:lvl w:ilvl="6" w:tplc="FFFFFFFF" w:tentative="1">
+      <w:start w:val="1"/>
+      <w:numFmt w:val="decimal"/>
+      <w:lvlText w:val="%7."/>
+      <w:lvlJc w:val="left"/>
+      <w:pPr>
+        <w:ind w:left="5040" w:hanging="360"/>
+      </w:pPr>
+    </w:lvl>
+    <w:lvl w:ilvl="7" w:tplc="FFFFFFFF" w:tentative="1">
+      <w:start w:val="1"/>
+      <w:numFmt w:val="lowerLetter"/>
+      <w:lvlText w:val="%8."/>
+      <w:lvlJc w:val="left"/>
+      <w:pPr>
+        <w:ind w:left="5760" w:hanging="360"/>
+      </w:pPr>
+    </w:lvl>
+    <w:lvl w:ilvl="8" w:tplc="FFFFFFFF" w:tentative="1">
+      <w:start w:val="1"/>
+      <w:numFmt w:val="lowerRoman"/>
+      <w:lvlText w:val="%9."/>
+      <w:lvlJc w:val="right"/>
+      <w:pPr>
+        <w:ind w:left="6480" w:hanging="180"/>
+      </w:pPr>
+    </w:lvl>
+  </w:abstractNum>
+  <w:abstractNum w:abstractNumId="3" w15:restartNumberingAfterBreak="0">
     <w:nsid w:val="221D7B5C"/>
     <w:multiLevelType w:val="hybridMultilevel"/>
     <w:tmpl w:val="F69A09DE"/>
@@ -3767,7 +3576,185 @@
       </w:pPr>
     </w:lvl>
   </w:abstractNum>
-  <w:abstractNum w:abstractNumId="2" w15:restartNumberingAfterBreak="0">
+  <w:abstractNum w:abstractNumId="4" w15:restartNumberingAfterBreak="0">
+    <w:nsid w:val="372C3E9A"/>
+    <w:multiLevelType w:val="hybridMultilevel"/>
+    <w:tmpl w:val="F69A09DE"/>
+    <w:lvl w:ilvl="0" w:tplc="FFFFFFFF">
+      <w:start w:val="1"/>
+      <w:numFmt w:val="decimal"/>
+      <w:lvlText w:val="%1."/>
+      <w:lvlJc w:val="left"/>
+      <w:pPr>
+        <w:ind w:left="720" w:hanging="360"/>
+      </w:pPr>
+      <w:rPr>
+        <w:rFonts w:hint="default"/>
+      </w:rPr>
+    </w:lvl>
+    <w:lvl w:ilvl="1" w:tplc="FFFFFFFF" w:tentative="1">
+      <w:start w:val="1"/>
+      <w:numFmt w:val="lowerLetter"/>
+      <w:lvlText w:val="%2."/>
+      <w:lvlJc w:val="left"/>
+      <w:pPr>
+        <w:ind w:left="1440" w:hanging="360"/>
+      </w:pPr>
+    </w:lvl>
+    <w:lvl w:ilvl="2" w:tplc="FFFFFFFF" w:tentative="1">
+      <w:start w:val="1"/>
+      <w:numFmt w:val="lowerRoman"/>
+      <w:lvlText w:val="%3."/>
+      <w:lvlJc w:val="right"/>
+      <w:pPr>
+        <w:ind w:left="2160" w:hanging="180"/>
+      </w:pPr>
+    </w:lvl>
+    <w:lvl w:ilvl="3" w:tplc="FFFFFFFF" w:tentative="1">
+      <w:start w:val="1"/>
+      <w:numFmt w:val="decimal"/>
+      <w:lvlText w:val="%4."/>
+      <w:lvlJc w:val="left"/>
+      <w:pPr>
+        <w:ind w:left="2880" w:hanging="360"/>
+      </w:pPr>
+    </w:lvl>
+    <w:lvl w:ilvl="4" w:tplc="FFFFFFFF" w:tentative="1">
+      <w:start w:val="1"/>
+      <w:numFmt w:val="lowerLetter"/>
+      <w:lvlText w:val="%5."/>
+      <w:lvlJc w:val="left"/>
+      <w:pPr>
+        <w:ind w:left="3600" w:hanging="360"/>
+      </w:pPr>
+    </w:lvl>
+    <w:lvl w:ilvl="5" w:tplc="FFFFFFFF" w:tentative="1">
+      <w:start w:val="1"/>
+      <w:numFmt w:val="lowerRoman"/>
+      <w:lvlText w:val="%6."/>
+      <w:lvlJc w:val="right"/>
+      <w:pPr>
+        <w:ind w:left="4320" w:hanging="180"/>
+      </w:pPr>
+    </w:lvl>
+    <w:lvl w:ilvl="6" w:tplc="FFFFFFFF" w:tentative="1">
+      <w:start w:val="1"/>
+      <w:numFmt w:val="decimal"/>
+      <w:lvlText w:val="%7."/>
+      <w:lvlJc w:val="left"/>
+      <w:pPr>
+        <w:ind w:left="5040" w:hanging="360"/>
+      </w:pPr>
+    </w:lvl>
+    <w:lvl w:ilvl="7" w:tplc="FFFFFFFF" w:tentative="1">
+      <w:start w:val="1"/>
+      <w:numFmt w:val="lowerLetter"/>
+      <w:lvlText w:val="%8."/>
+      <w:lvlJc w:val="left"/>
+      <w:pPr>
+        <w:ind w:left="5760" w:hanging="360"/>
+      </w:pPr>
+    </w:lvl>
+    <w:lvl w:ilvl="8" w:tplc="FFFFFFFF" w:tentative="1">
+      <w:start w:val="1"/>
+      <w:numFmt w:val="lowerRoman"/>
+      <w:lvlText w:val="%9."/>
+      <w:lvlJc w:val="right"/>
+      <w:pPr>
+        <w:ind w:left="6480" w:hanging="180"/>
+      </w:pPr>
+    </w:lvl>
+  </w:abstractNum>
+  <w:abstractNum w:abstractNumId="5" w15:restartNumberingAfterBreak="0">
+    <w:nsid w:val="3B817E16"/>
+    <w:multiLevelType w:val="hybridMultilevel"/>
+    <w:tmpl w:val="F69A09DE"/>
+    <w:lvl w:ilvl="0" w:tplc="FFFFFFFF">
+      <w:start w:val="1"/>
+      <w:numFmt w:val="decimal"/>
+      <w:lvlText w:val="%1."/>
+      <w:lvlJc w:val="left"/>
+      <w:pPr>
+        <w:ind w:left="720" w:hanging="360"/>
+      </w:pPr>
+      <w:rPr>
+        <w:rFonts w:hint="default"/>
+      </w:rPr>
+    </w:lvl>
+    <w:lvl w:ilvl="1" w:tplc="FFFFFFFF" w:tentative="1">
+      <w:start w:val="1"/>
+      <w:numFmt w:val="lowerLetter"/>
+      <w:lvlText w:val="%2."/>
+      <w:lvlJc w:val="left"/>
+      <w:pPr>
+        <w:ind w:left="1440" w:hanging="360"/>
+      </w:pPr>
+    </w:lvl>
+    <w:lvl w:ilvl="2" w:tplc="FFFFFFFF" w:tentative="1">
+      <w:start w:val="1"/>
+      <w:numFmt w:val="lowerRoman"/>
+      <w:lvlText w:val="%3."/>
+      <w:lvlJc w:val="right"/>
+      <w:pPr>
+        <w:ind w:left="2160" w:hanging="180"/>
+      </w:pPr>
+    </w:lvl>
+    <w:lvl w:ilvl="3" w:tplc="FFFFFFFF" w:tentative="1">
+      <w:start w:val="1"/>
+      <w:numFmt w:val="decimal"/>
+      <w:lvlText w:val="%4."/>
+      <w:lvlJc w:val="left"/>
+      <w:pPr>
+        <w:ind w:left="2880" w:hanging="360"/>
+      </w:pPr>
+    </w:lvl>
+    <w:lvl w:ilvl="4" w:tplc="FFFFFFFF" w:tentative="1">
+      <w:start w:val="1"/>
+      <w:numFmt w:val="lowerLetter"/>
+      <w:lvlText w:val="%5."/>
+      <w:lvlJc w:val="left"/>
+      <w:pPr>
+        <w:ind w:left="3600" w:hanging="360"/>
+      </w:pPr>
+    </w:lvl>
+    <w:lvl w:ilvl="5" w:tplc="FFFFFFFF" w:tentative="1">
+      <w:start w:val="1"/>
+      <w:numFmt w:val="lowerRoman"/>
+      <w:lvlText w:val="%6."/>
+      <w:lvlJc w:val="right"/>
+      <w:pPr>
+        <w:ind w:left="4320" w:hanging="180"/>
+      </w:pPr>
+    </w:lvl>
+    <w:lvl w:ilvl="6" w:tplc="FFFFFFFF" w:tentative="1">
+      <w:start w:val="1"/>
+      <w:numFmt w:val="decimal"/>
+      <w:lvlText w:val="%7."/>
+      <w:lvlJc w:val="left"/>
+      <w:pPr>
+        <w:ind w:left="5040" w:hanging="360"/>
+      </w:pPr>
+    </w:lvl>
+    <w:lvl w:ilvl="7" w:tplc="FFFFFFFF" w:tentative="1">
+      <w:start w:val="1"/>
+      <w:numFmt w:val="lowerLetter"/>
+      <w:lvlText w:val="%8."/>
+      <w:lvlJc w:val="left"/>
+      <w:pPr>
+        <w:ind w:left="5760" w:hanging="360"/>
+      </w:pPr>
+    </w:lvl>
+    <w:lvl w:ilvl="8" w:tplc="FFFFFFFF" w:tentative="1">
+      <w:start w:val="1"/>
+      <w:numFmt w:val="lowerRoman"/>
+      <w:lvlText w:val="%9."/>
+      <w:lvlJc w:val="right"/>
+      <w:pPr>
+        <w:ind w:left="6480" w:hanging="180"/>
+      </w:pPr>
+    </w:lvl>
+  </w:abstractNum>
+  <w:abstractNum w:abstractNumId="6" w15:restartNumberingAfterBreak="0">
     <w:nsid w:val="4D2D6D51"/>
     <w:multiLevelType w:val="hybridMultilevel"/>
     <w:tmpl w:val="F7DA1076"/>
@@ -3880,7 +3867,96 @@
       </w:rPr>
     </w:lvl>
   </w:abstractNum>
-  <w:abstractNum w:abstractNumId="3" w15:restartNumberingAfterBreak="0">
+  <w:abstractNum w:abstractNumId="7" w15:restartNumberingAfterBreak="0">
+    <w:nsid w:val="4E9A3954"/>
+    <w:multiLevelType w:val="hybridMultilevel"/>
+    <w:tmpl w:val="F69A09DE"/>
+    <w:lvl w:ilvl="0" w:tplc="FFFFFFFF">
+      <w:start w:val="1"/>
+      <w:numFmt w:val="decimal"/>
+      <w:lvlText w:val="%1."/>
+      <w:lvlJc w:val="left"/>
+      <w:pPr>
+        <w:ind w:left="720" w:hanging="360"/>
+      </w:pPr>
+      <w:rPr>
+        <w:rFonts w:hint="default"/>
+      </w:rPr>
+    </w:lvl>
+    <w:lvl w:ilvl="1" w:tplc="FFFFFFFF" w:tentative="1">
+      <w:start w:val="1"/>
+      <w:numFmt w:val="lowerLetter"/>
+      <w:lvlText w:val="%2."/>
+      <w:lvlJc w:val="left"/>
+      <w:pPr>
+        <w:ind w:left="1440" w:hanging="360"/>
+      </w:pPr>
+    </w:lvl>
+    <w:lvl w:ilvl="2" w:tplc="FFFFFFFF" w:tentative="1">
+      <w:start w:val="1"/>
+      <w:numFmt w:val="lowerRoman"/>
+      <w:lvlText w:val="%3."/>
+      <w:lvlJc w:val="right"/>
+      <w:pPr>
+        <w:ind w:left="2160" w:hanging="180"/>
+      </w:pPr>
+    </w:lvl>
+    <w:lvl w:ilvl="3" w:tplc="FFFFFFFF" w:tentative="1">
+      <w:start w:val="1"/>
+      <w:numFmt w:val="decimal"/>
+      <w:lvlText w:val="%4."/>
+      <w:lvlJc w:val="left"/>
+      <w:pPr>
+        <w:ind w:left="2880" w:hanging="360"/>
+      </w:pPr>
+    </w:lvl>
+    <w:lvl w:ilvl="4" w:tplc="FFFFFFFF" w:tentative="1">
+      <w:start w:val="1"/>
+      <w:numFmt w:val="lowerLetter"/>
+      <w:lvlText w:val="%5."/>
+      <w:lvlJc w:val="left"/>
+      <w:pPr>
+        <w:ind w:left="3600" w:hanging="360"/>
+      </w:pPr>
+    </w:lvl>
+    <w:lvl w:ilvl="5" w:tplc="FFFFFFFF" w:tentative="1">
+      <w:start w:val="1"/>
+      <w:numFmt w:val="lowerRoman"/>
+      <w:lvlText w:val="%6."/>
+      <w:lvlJc w:val="right"/>
+      <w:pPr>
+        <w:ind w:left="4320" w:hanging="180"/>
+      </w:pPr>
+    </w:lvl>
+    <w:lvl w:ilvl="6" w:tplc="FFFFFFFF" w:tentative="1">
+      <w:start w:val="1"/>
+      <w:numFmt w:val="decimal"/>
+      <w:lvlText w:val="%7."/>
+      <w:lvlJc w:val="left"/>
+      <w:pPr>
+        <w:ind w:left="5040" w:hanging="360"/>
+      </w:pPr>
+    </w:lvl>
+    <w:lvl w:ilvl="7" w:tplc="FFFFFFFF" w:tentative="1">
+      <w:start w:val="1"/>
+      <w:numFmt w:val="lowerLetter"/>
+      <w:lvlText w:val="%8."/>
+      <w:lvlJc w:val="left"/>
+      <w:pPr>
+        <w:ind w:left="5760" w:hanging="360"/>
+      </w:pPr>
+    </w:lvl>
+    <w:lvl w:ilvl="8" w:tplc="FFFFFFFF" w:tentative="1">
+      <w:start w:val="1"/>
+      <w:numFmt w:val="lowerRoman"/>
+      <w:lvlText w:val="%9."/>
+      <w:lvlJc w:val="right"/>
+      <w:pPr>
+        <w:ind w:left="6480" w:hanging="180"/>
+      </w:pPr>
+    </w:lvl>
+  </w:abstractNum>
+  <w:abstractNum w:abstractNumId="8" w15:restartNumberingAfterBreak="0">
     <w:nsid w:val="5B3E2BC6"/>
     <w:multiLevelType w:val="hybridMultilevel"/>
     <w:tmpl w:val="2DB24EE6"/>
@@ -3993,17 +4069,124 @@
       </w:rPr>
     </w:lvl>
   </w:abstractNum>
+  <w:abstractNum w:abstractNumId="9" w15:restartNumberingAfterBreak="0">
+    <w:nsid w:val="7DFD15D0"/>
+    <w:multiLevelType w:val="hybridMultilevel"/>
+    <w:tmpl w:val="F69A09DE"/>
+    <w:lvl w:ilvl="0" w:tplc="FFFFFFFF">
+      <w:start w:val="1"/>
+      <w:numFmt w:val="decimal"/>
+      <w:lvlText w:val="%1."/>
+      <w:lvlJc w:val="left"/>
+      <w:pPr>
+        <w:ind w:left="720" w:hanging="360"/>
+      </w:pPr>
+      <w:rPr>
+        <w:rFonts w:hint="default"/>
+      </w:rPr>
+    </w:lvl>
+    <w:lvl w:ilvl="1" w:tplc="FFFFFFFF" w:tentative="1">
+      <w:start w:val="1"/>
+      <w:numFmt w:val="lowerLetter"/>
+      <w:lvlText w:val="%2."/>
+      <w:lvlJc w:val="left"/>
+      <w:pPr>
+        <w:ind w:left="1440" w:hanging="360"/>
+      </w:pPr>
+    </w:lvl>
+    <w:lvl w:ilvl="2" w:tplc="FFFFFFFF" w:tentative="1">
+      <w:start w:val="1"/>
+      <w:numFmt w:val="lowerRoman"/>
+      <w:lvlText w:val="%3."/>
+      <w:lvlJc w:val="right"/>
+      <w:pPr>
+        <w:ind w:left="2160" w:hanging="180"/>
+      </w:pPr>
+    </w:lvl>
+    <w:lvl w:ilvl="3" w:tplc="FFFFFFFF" w:tentative="1">
+      <w:start w:val="1"/>
+      <w:numFmt w:val="decimal"/>
+      <w:lvlText w:val="%4."/>
+      <w:lvlJc w:val="left"/>
+      <w:pPr>
+        <w:ind w:left="2880" w:hanging="360"/>
+      </w:pPr>
+    </w:lvl>
+    <w:lvl w:ilvl="4" w:tplc="FFFFFFFF" w:tentative="1">
+      <w:start w:val="1"/>
+      <w:numFmt w:val="lowerLetter"/>
+      <w:lvlText w:val="%5."/>
+      <w:lvlJc w:val="left"/>
+      <w:pPr>
+        <w:ind w:left="3600" w:hanging="360"/>
+      </w:pPr>
+    </w:lvl>
+    <w:lvl w:ilvl="5" w:tplc="FFFFFFFF" w:tentative="1">
+      <w:start w:val="1"/>
+      <w:numFmt w:val="lowerRoman"/>
+      <w:lvlText w:val="%6."/>
+      <w:lvlJc w:val="right"/>
+      <w:pPr>
+        <w:ind w:left="4320" w:hanging="180"/>
+      </w:pPr>
+    </w:lvl>
+    <w:lvl w:ilvl="6" w:tplc="FFFFFFFF" w:tentative="1">
+      <w:start w:val="1"/>
+      <w:numFmt w:val="decimal"/>
+      <w:lvlText w:val="%7."/>
+      <w:lvlJc w:val="left"/>
+      <w:pPr>
+        <w:ind w:left="5040" w:hanging="360"/>
+      </w:pPr>
+    </w:lvl>
+    <w:lvl w:ilvl="7" w:tplc="FFFFFFFF" w:tentative="1">
+      <w:start w:val="1"/>
+      <w:numFmt w:val="lowerLetter"/>
+      <w:lvlText w:val="%8."/>
+      <w:lvlJc w:val="left"/>
+      <w:pPr>
+        <w:ind w:left="5760" w:hanging="360"/>
+      </w:pPr>
+    </w:lvl>
+    <w:lvl w:ilvl="8" w:tplc="FFFFFFFF" w:tentative="1">
+      <w:start w:val="1"/>
+      <w:numFmt w:val="lowerRoman"/>
+      <w:lvlText w:val="%9."/>
+      <w:lvlJc w:val="right"/>
+      <w:pPr>
+        <w:ind w:left="6480" w:hanging="180"/>
+      </w:pPr>
+    </w:lvl>
+  </w:abstractNum>
   <w:num w:numId="1" w16cid:durableId="1860771183">
+    <w:abstractNumId w:val="6"/>
+  </w:num>
+  <w:num w:numId="2" w16cid:durableId="1578779543">
+    <w:abstractNumId w:val="8"/>
+  </w:num>
+  <w:num w:numId="3" w16cid:durableId="1470321004">
+    <w:abstractNumId w:val="1"/>
+  </w:num>
+  <w:num w:numId="4" w16cid:durableId="357968487">
+    <w:abstractNumId w:val="3"/>
+  </w:num>
+  <w:num w:numId="5" w16cid:durableId="276837399">
+    <w:abstractNumId w:val="7"/>
+  </w:num>
+  <w:num w:numId="6" w16cid:durableId="1501041405">
+    <w:abstractNumId w:val="4"/>
+  </w:num>
+  <w:num w:numId="7" w16cid:durableId="29647890">
     <w:abstractNumId w:val="2"/>
   </w:num>
-  <w:num w:numId="2" w16cid:durableId="1578779543">
-    <w:abstractNumId w:val="3"/>
+  <w:num w:numId="8" w16cid:durableId="1937324238">
+    <w:abstractNumId w:val="5"/>
   </w:num>
-  <w:num w:numId="3" w16cid:durableId="1470321004">
+  <w:num w:numId="9" w16cid:durableId="650210099">
     <w:abstractNumId w:val="0"/>
   </w:num>
-  <w:num w:numId="4" w16cid:durableId="357968487">
-    <w:abstractNumId w:val="1"/>
+  <w:num w:numId="10" w16cid:durableId="1895384379">
+    <w:abstractNumId w:val="9"/>
   </w:num>
 </w:numbering>
 </file>
@@ -4457,6 +4640,7 @@
   <w:style w:type="character" w:default="1" w:styleId="DefaultParagraphFont">
     <w:name w:val="Default Paragraph Font"/>
     <w:uiPriority w:val="1"/>
+    <w:semiHidden/>
     <w:unhideWhenUsed/>
   </w:style>
   <w:style w:type="table" w:default="1" w:styleId="TableNormal">
@@ -4633,6 +4817,18 @@
       <w:color w:val="44546A" w:themeColor="text2"/>
       <w:sz w:val="18"/>
       <w:szCs w:val="18"/>
+    </w:rPr>
+  </w:style>
+  <w:style w:type="character" w:styleId="FollowedHyperlink">
+    <w:name w:val="FollowedHyperlink"/>
+    <w:basedOn w:val="DefaultParagraphFont"/>
+    <w:uiPriority w:val="99"/>
+    <w:semiHidden/>
+    <w:unhideWhenUsed/>
+    <w:rsid w:val="00DA0CC2"/>
+    <w:rPr>
+      <w:color w:val="954F72" w:themeColor="followedHyperlink"/>
+      <w:u w:val="single"/>
     </w:rPr>
   </w:style>
 </w:styles>

</xml_diff>